<commit_message>
added grid feature, 2d camera feature and fixed scrolling while zooming
</commit_message>
<xml_diff>
--- a/SRIP/Documentation.docx
+++ b/SRIP/Documentation.docx
@@ -209,7 +209,14 @@
           <w:sz w:val="32"/>
           <w:szCs w:val="32"/>
         </w:rPr>
-        <w:t>Below the manual is the</w:t>
+        <w:t>It is t</w:t>
+      </w:r>
+      <w:r>
+        <w:rPr>
+          <w:sz w:val="32"/>
+          <w:szCs w:val="32"/>
+        </w:rPr>
+        <w:t>he</w:t>
       </w:r>
       <w:r>
         <w:rPr>
@@ -253,7 +260,14 @@
           <w:sz w:val="32"/>
           <w:szCs w:val="32"/>
         </w:rPr>
-        <w:t>Below that is the checkbox to select whether to translate the point or to translate the coordinate system. If the box is unchecked then the point moves and if it is checked then the coordinate axes moves.</w:t>
+        <w:t xml:space="preserve">Use </w:t>
+      </w:r>
+      <w:r>
+        <w:rPr>
+          <w:sz w:val="32"/>
+          <w:szCs w:val="32"/>
+        </w:rPr>
+        <w:t>checkbox to select whether to translate the point or to translate the coordinate system. If the box is unchecked then the point moves and if it is checked then the coordinate axes moves.</w:t>
       </w:r>
       <w:r>
         <w:rPr>
@@ -282,11 +296,12 @@
           <w:sz w:val="32"/>
           <w:szCs w:val="32"/>
         </w:rPr>
-        <w:t>Transformation matrix:</w:t>
-      </w:r>
-    </w:p>
-    <w:p>
-      <w:pPr>
+        <w:t>Show XY Grid checkbox:</w:t>
+      </w:r>
+    </w:p>
+    <w:p>
+      <w:pPr>
+        <w:ind w:left="360"/>
         <w:rPr>
           <w:sz w:val="32"/>
           <w:szCs w:val="32"/>
@@ -298,14 +313,7 @@
           <w:szCs w:val="32"/>
         </w:rPr>
         <w:lastRenderedPageBreak/>
-        <w:t xml:space="preserve">Below it is the transformation matrix that is applied on the point. Multiplication of the transformation matrix with the vector of point’s position is one of the two ways to represent translation, other being vector addition. </w:t>
-      </w:r>
-      <w:r>
-        <w:rPr>
-          <w:sz w:val="32"/>
-          <w:szCs w:val="32"/>
-        </w:rPr>
-        <w:t>The details of the transformation matrix are explained in the manual.</w:t>
+        <w:t>Use the check box to turn the XY grid on and off.</w:t>
       </w:r>
     </w:p>
     <w:p>
@@ -327,22 +335,36 @@
           <w:sz w:val="32"/>
           <w:szCs w:val="32"/>
         </w:rPr>
-        <w:t>Slider:</w:t>
-      </w:r>
-    </w:p>
-    <w:p>
-      <w:pPr>
-        <w:rPr>
-          <w:sz w:val="32"/>
-          <w:szCs w:val="32"/>
-        </w:rPr>
-      </w:pPr>
-      <w:r>
-        <w:rPr>
-          <w:sz w:val="32"/>
-          <w:szCs w:val="32"/>
-        </w:rPr>
-        <w:t>The slider is for moving the point from currently set starting position to currently set destination position. Moving the slider forward moves the point towards the destination and moving it back moves it away.</w:t>
+        <w:t>Show YZ Grid checkbox:</w:t>
+      </w:r>
+    </w:p>
+    <w:p>
+      <w:pPr>
+        <w:rPr>
+          <w:sz w:val="32"/>
+          <w:szCs w:val="32"/>
+        </w:rPr>
+      </w:pPr>
+      <w:r>
+        <w:rPr>
+          <w:sz w:val="32"/>
+          <w:szCs w:val="32"/>
+        </w:rPr>
+        <w:t>Use the check box to turn the Y</w:t>
+      </w:r>
+      <w:r>
+        <w:rPr>
+          <w:sz w:val="32"/>
+          <w:szCs w:val="32"/>
+        </w:rPr>
+        <w:t>Z</w:t>
+      </w:r>
+      <w:r>
+        <w:rPr>
+          <w:sz w:val="32"/>
+          <w:szCs w:val="32"/>
+        </w:rPr>
+        <w:t xml:space="preserve"> grid on and off.</w:t>
       </w:r>
     </w:p>
     <w:p>
@@ -364,22 +386,36 @@
           <w:sz w:val="32"/>
           <w:szCs w:val="32"/>
         </w:rPr>
-        <w:t>X, Y, Z input and Set New Destination button:</w:t>
-      </w:r>
-    </w:p>
-    <w:p>
-      <w:pPr>
-        <w:rPr>
-          <w:sz w:val="32"/>
-          <w:szCs w:val="32"/>
-        </w:rPr>
-      </w:pPr>
-      <w:r>
-        <w:rPr>
-          <w:sz w:val="32"/>
-          <w:szCs w:val="32"/>
-        </w:rPr>
-        <w:t xml:space="preserve">If the destination coordinates of the point are to be changed, the new value can be put according to the X, Y, Z values of the position into the input and then the Set New Destination button is pressed. The default value of the destination position is (100, 100, -300). This also resets any translation done before changing the position. Also, this changes the values of the transformation matrix. </w:t>
+        <w:t>Show XZ Grid checkbox:</w:t>
+      </w:r>
+    </w:p>
+    <w:p>
+      <w:pPr>
+        <w:rPr>
+          <w:sz w:val="32"/>
+          <w:szCs w:val="32"/>
+        </w:rPr>
+      </w:pPr>
+      <w:r>
+        <w:rPr>
+          <w:sz w:val="32"/>
+          <w:szCs w:val="32"/>
+        </w:rPr>
+        <w:t>Use the check box to turn the X</w:t>
+      </w:r>
+      <w:r>
+        <w:rPr>
+          <w:sz w:val="32"/>
+          <w:szCs w:val="32"/>
+        </w:rPr>
+        <w:t>Z</w:t>
+      </w:r>
+      <w:r>
+        <w:rPr>
+          <w:sz w:val="32"/>
+          <w:szCs w:val="32"/>
+        </w:rPr>
+        <w:t xml:space="preserve"> grid on and off.</w:t>
       </w:r>
     </w:p>
     <w:p>
@@ -401,29 +437,29 @@
           <w:sz w:val="32"/>
           <w:szCs w:val="32"/>
         </w:rPr>
-        <w:t>X, Y, Z input and Set Starting Position button:</w:t>
-      </w:r>
-    </w:p>
-    <w:p>
-      <w:pPr>
-        <w:rPr>
-          <w:sz w:val="32"/>
-          <w:szCs w:val="32"/>
-        </w:rPr>
-      </w:pPr>
-      <w:r>
-        <w:rPr>
-          <w:sz w:val="32"/>
-          <w:szCs w:val="32"/>
-        </w:rPr>
-        <w:t xml:space="preserve">This is same as previous but is for changing the starting position of the point. To change it, put in the new coordinates in the input and click the button. Default coordinate of starting position is (0, 0, 0). This also resets any previous translation and changes the </w:t>
-      </w:r>
-      <w:r>
-        <w:rPr>
-          <w:sz w:val="32"/>
-          <w:szCs w:val="32"/>
-        </w:rPr>
-        <w:t>values of the transformation matrix.</w:t>
+        <w:t>Transformation matrix:</w:t>
+      </w:r>
+    </w:p>
+    <w:p>
+      <w:pPr>
+        <w:rPr>
+          <w:sz w:val="32"/>
+          <w:szCs w:val="32"/>
+        </w:rPr>
+      </w:pPr>
+      <w:r>
+        <w:rPr>
+          <w:sz w:val="32"/>
+          <w:szCs w:val="32"/>
+        </w:rPr>
+        <w:t xml:space="preserve">Below it is the transformation matrix that is applied on the point. Multiplication of the transformation matrix with the vector of point’s position is one of the two ways to represent translation, other being vector addition. </w:t>
+      </w:r>
+      <w:r>
+        <w:rPr>
+          <w:sz w:val="32"/>
+          <w:szCs w:val="32"/>
+        </w:rPr>
+        <w:t>The details of the transformation matrix are explained in the manual.</w:t>
       </w:r>
     </w:p>
     <w:p>
@@ -445,33 +481,270 @@
           <w:sz w:val="32"/>
           <w:szCs w:val="32"/>
         </w:rPr>
-        <w:t>Reset Camera button:</w:t>
-      </w:r>
-    </w:p>
-    <w:p>
-      <w:pPr>
-        <w:rPr>
-          <w:sz w:val="32"/>
-          <w:szCs w:val="32"/>
-        </w:rPr>
-      </w:pPr>
-      <w:r>
-        <w:rPr>
-          <w:sz w:val="32"/>
-          <w:szCs w:val="32"/>
-        </w:rPr>
-        <w:t>This button resets the changes made in the view of the display. The camera of the display is set to the default position and angle. The default position of the camera is (300, 300, 300).</w:t>
-      </w:r>
-    </w:p>
-    <w:p>
-      <w:pPr>
-        <w:rPr>
-          <w:sz w:val="32"/>
-          <w:szCs w:val="32"/>
-        </w:rPr>
-      </w:pPr>
+        <w:t>Slider:</w:t>
+      </w:r>
+    </w:p>
+    <w:p>
+      <w:pPr>
+        <w:rPr>
+          <w:sz w:val="32"/>
+          <w:szCs w:val="32"/>
+        </w:rPr>
+      </w:pPr>
+      <w:r>
+        <w:rPr>
+          <w:sz w:val="32"/>
+          <w:szCs w:val="32"/>
+        </w:rPr>
+        <w:t>The slider is for moving the point from currently set starting position to currently set destination position. Moving the slider forward moves the point towards the destination and moving it back moves it away.</w:t>
+      </w:r>
+    </w:p>
+    <w:p>
+      <w:pPr>
+        <w:pStyle w:val="ListParagraph"/>
+        <w:numPr>
+          <w:ilvl w:val="0"/>
+          <w:numId w:val="2"/>
+        </w:numPr>
+        <w:rPr>
+          <w:sz w:val="32"/>
+          <w:szCs w:val="32"/>
+        </w:rPr>
+      </w:pPr>
+      <w:r>
+        <w:rPr>
+          <w:b/>
+          <w:bCs/>
+          <w:sz w:val="32"/>
+          <w:szCs w:val="32"/>
+        </w:rPr>
+        <w:t>X, Y, Z input and Set New Destination button:</w:t>
+      </w:r>
+    </w:p>
+    <w:p>
+      <w:pPr>
+        <w:rPr>
+          <w:sz w:val="32"/>
+          <w:szCs w:val="32"/>
+        </w:rPr>
+      </w:pPr>
+      <w:r>
+        <w:rPr>
+          <w:sz w:val="32"/>
+          <w:szCs w:val="32"/>
+        </w:rPr>
+        <w:t xml:space="preserve">If the destination coordinates of the point are to be changed, the new value can be put according to the X, Y, Z values of the position into the input and then the Set New Destination button is pressed. The default value of the destination position is (100, 100, -300). This also resets any translation done before changing the position. Also, this changes the values of the transformation matrix. </w:t>
+      </w:r>
+    </w:p>
+    <w:p>
+      <w:pPr>
+        <w:pStyle w:val="ListParagraph"/>
+        <w:numPr>
+          <w:ilvl w:val="0"/>
+          <w:numId w:val="2"/>
+        </w:numPr>
+        <w:rPr>
+          <w:sz w:val="32"/>
+          <w:szCs w:val="32"/>
+        </w:rPr>
+      </w:pPr>
+      <w:r>
+        <w:rPr>
+          <w:b/>
+          <w:bCs/>
+          <w:sz w:val="32"/>
+          <w:szCs w:val="32"/>
+        </w:rPr>
+        <w:t>X, Y, Z input and Set Starting Position button:</w:t>
+      </w:r>
+    </w:p>
+    <w:p>
+      <w:pPr>
+        <w:rPr>
+          <w:sz w:val="32"/>
+          <w:szCs w:val="32"/>
+        </w:rPr>
+      </w:pPr>
+      <w:r>
+        <w:rPr>
+          <w:sz w:val="32"/>
+          <w:szCs w:val="32"/>
+        </w:rPr>
+        <w:t xml:space="preserve">This is same as previous but is for changing the starting position of the point. To change it, put in the new coordinates in the input and click the button. Default coordinate of starting position is (0, 0, 0). This also </w:t>
+      </w:r>
+      <w:r>
+        <w:rPr>
+          <w:sz w:val="32"/>
+          <w:szCs w:val="32"/>
+        </w:rPr>
+        <w:lastRenderedPageBreak/>
+        <w:t xml:space="preserve">resets any previous translation and changes the </w:t>
+      </w:r>
+      <w:r>
+        <w:rPr>
+          <w:sz w:val="32"/>
+          <w:szCs w:val="32"/>
+        </w:rPr>
+        <w:t>values of the transformation matrix.</w:t>
+      </w:r>
+    </w:p>
+    <w:p>
+      <w:pPr>
+        <w:pStyle w:val="ListParagraph"/>
+        <w:numPr>
+          <w:ilvl w:val="0"/>
+          <w:numId w:val="2"/>
+        </w:numPr>
+        <w:rPr>
+          <w:sz w:val="32"/>
+          <w:szCs w:val="32"/>
+        </w:rPr>
+      </w:pPr>
+      <w:r>
+        <w:rPr>
+          <w:b/>
+          <w:bCs/>
+          <w:sz w:val="32"/>
+          <w:szCs w:val="32"/>
+        </w:rPr>
+        <w:t>Set XY View button:</w:t>
+      </w:r>
+    </w:p>
+    <w:p>
+      <w:pPr>
+        <w:rPr>
+          <w:sz w:val="32"/>
+          <w:szCs w:val="32"/>
+        </w:rPr>
+      </w:pPr>
+      <w:r>
+        <w:rPr>
+          <w:sz w:val="32"/>
+          <w:szCs w:val="32"/>
+        </w:rPr>
+        <w:t>Sets the camera view to XY plane.</w:t>
+      </w:r>
+    </w:p>
+    <w:p>
+      <w:pPr>
+        <w:pStyle w:val="ListParagraph"/>
+        <w:numPr>
+          <w:ilvl w:val="0"/>
+          <w:numId w:val="2"/>
+        </w:numPr>
+        <w:rPr>
+          <w:sz w:val="32"/>
+          <w:szCs w:val="32"/>
+        </w:rPr>
+      </w:pPr>
+      <w:r>
+        <w:rPr>
+          <w:b/>
+          <w:bCs/>
+          <w:sz w:val="32"/>
+          <w:szCs w:val="32"/>
+        </w:rPr>
+        <w:t>Set YZ View button:</w:t>
+      </w:r>
+    </w:p>
+    <w:p>
+      <w:pPr>
+        <w:rPr>
+          <w:sz w:val="32"/>
+          <w:szCs w:val="32"/>
+        </w:rPr>
+      </w:pPr>
+      <w:r>
+        <w:rPr>
+          <w:sz w:val="32"/>
+          <w:szCs w:val="32"/>
+        </w:rPr>
+        <w:t>Sets the camera view to YZ plane.</w:t>
+      </w:r>
+    </w:p>
+    <w:p>
+      <w:pPr>
+        <w:pStyle w:val="ListParagraph"/>
+        <w:numPr>
+          <w:ilvl w:val="0"/>
+          <w:numId w:val="2"/>
+        </w:numPr>
+        <w:rPr>
+          <w:sz w:val="32"/>
+          <w:szCs w:val="32"/>
+        </w:rPr>
+      </w:pPr>
+      <w:r>
+        <w:rPr>
+          <w:b/>
+          <w:bCs/>
+          <w:sz w:val="32"/>
+          <w:szCs w:val="32"/>
+        </w:rPr>
+        <w:t>Set XZ View button:</w:t>
+      </w:r>
+    </w:p>
+    <w:p>
+      <w:pPr>
+        <w:rPr>
+          <w:sz w:val="32"/>
+          <w:szCs w:val="32"/>
+        </w:rPr>
+      </w:pPr>
+      <w:r>
+        <w:rPr>
+          <w:sz w:val="32"/>
+          <w:szCs w:val="32"/>
+        </w:rPr>
+        <w:t>Sets the camera view to XZ plane.</w:t>
+      </w:r>
       <w:bookmarkStart w:id="0" w:name="_GoBack"/>
       <w:bookmarkEnd w:id="0"/>
+    </w:p>
+    <w:p>
+      <w:pPr>
+        <w:pStyle w:val="ListParagraph"/>
+        <w:numPr>
+          <w:ilvl w:val="0"/>
+          <w:numId w:val="2"/>
+        </w:numPr>
+        <w:rPr>
+          <w:sz w:val="32"/>
+          <w:szCs w:val="32"/>
+        </w:rPr>
+      </w:pPr>
+      <w:r>
+        <w:rPr>
+          <w:b/>
+          <w:bCs/>
+          <w:sz w:val="32"/>
+          <w:szCs w:val="32"/>
+        </w:rPr>
+        <w:t>Reset Camera button:</w:t>
+      </w:r>
+    </w:p>
+    <w:p>
+      <w:pPr>
+        <w:rPr>
+          <w:sz w:val="32"/>
+          <w:szCs w:val="32"/>
+        </w:rPr>
+      </w:pPr>
+      <w:r>
+        <w:rPr>
+          <w:sz w:val="32"/>
+          <w:szCs w:val="32"/>
+        </w:rPr>
+        <w:t>This button resets the changes made in the view of the display. The camera of the display is set to the default position and angle. The default position of the camera is (300, 300, 300).</w:t>
+      </w:r>
+    </w:p>
+    <w:p>
+      <w:pPr>
+        <w:rPr>
+          <w:sz w:val="32"/>
+          <w:szCs w:val="32"/>
+        </w:rPr>
+      </w:pPr>
     </w:p>
     <w:p>
       <w:pPr>
@@ -812,6 +1085,7 @@
     <w:lsdException w:name="HTML Sample" w:semiHidden="1" w:unhideWhenUsed="1"/>
     <w:lsdException w:name="HTML Typewriter" w:semiHidden="1" w:unhideWhenUsed="1"/>
     <w:lsdException w:name="HTML Variable" w:semiHidden="1" w:unhideWhenUsed="1"/>
+    <w:lsdException w:name="Normal Table" w:semiHidden="1" w:unhideWhenUsed="1"/>
     <w:lsdException w:name="annotation subject" w:semiHidden="1" w:unhideWhenUsed="1"/>
     <w:lsdException w:name="No List" w:semiHidden="1" w:unhideWhenUsed="1"/>
     <w:lsdException w:name="Outline List 1" w:semiHidden="1" w:unhideWhenUsed="1"/>
@@ -858,8 +1132,10 @@
     <w:lsdException w:name="Table Subtle 2" w:semiHidden="1" w:unhideWhenUsed="1"/>
     <w:lsdException w:name="Table Web 1" w:semiHidden="1" w:unhideWhenUsed="1"/>
     <w:lsdException w:name="Table Web 2" w:semiHidden="1" w:unhideWhenUsed="1"/>
+    <w:lsdException w:name="Table Web 3" w:semiHidden="1" w:unhideWhenUsed="1"/>
     <w:lsdException w:name="Balloon Text" w:semiHidden="1" w:unhideWhenUsed="1"/>
     <w:lsdException w:name="Table Grid" w:uiPriority="39"/>
+    <w:lsdException w:name="Table Theme" w:semiHidden="1" w:unhideWhenUsed="1"/>
     <w:lsdException w:name="Placeholder Text" w:semiHidden="1"/>
     <w:lsdException w:name="No Spacing" w:uiPriority="1" w:qFormat="1"/>
     <w:lsdException w:name="Light Shading" w:uiPriority="60"/>

</xml_diff>